<commit_message>
Chỉnh sửa 1 số thông tin BFS
</commit_message>
<xml_diff>
--- a/docs/report/Giới thiệu về thuật toán BFS_Nurikabe.docx
+++ b/docs/report/Giới thiệu về thuật toán BFS_Nurikabe.docx
@@ -3923,11 +3923,11 @@
       </w:r>
       <w:proofErr w:type="spellEnd"/>
       <w:r>
-        <w:t xml:space="preserve"> def set_I</w:t>
-      </w:r>
-      <w:proofErr w:type="spellStart"/>
-      <w:r>
-        <w:t>D_begin</w:t>
+        <w:t xml:space="preserve"> def </w:t>
+      </w:r>
+      <w:proofErr w:type="spellStart"/>
+      <w:r>
+        <w:t>set_ID_begin</w:t>
       </w:r>
       <w:proofErr w:type="spellEnd"/>
       <w:r>
@@ -5983,10 +5983,7 @@
       </w:r>
       <w:proofErr w:type="spellEnd"/>
       <w:r>
-        <w:t>.</w:t>
-      </w:r>
-      <w:r>
-        <w:t xml:space="preserve"> Theo </w:t>
+        <w:t xml:space="preserve">. Theo </w:t>
       </w:r>
       <w:proofErr w:type="spellStart"/>
       <w:r>
@@ -5998,22 +5995,6 @@
       </w:r>
       <w:proofErr w:type="spellStart"/>
       <w:r>
-        <w:t>dễ</w:t>
-      </w:r>
-      <w:proofErr w:type="spellEnd"/>
-      <w:r>
-        <w:t xml:space="preserve"> </w:t>
-      </w:r>
-      <w:proofErr w:type="spellStart"/>
-      <w:r>
-        <w:t>dàng</w:t>
-      </w:r>
-      <w:proofErr w:type="spellEnd"/>
-      <w:r>
-        <w:t xml:space="preserve"> </w:t>
-      </w:r>
-      <w:proofErr w:type="spellStart"/>
-      <w:r>
         <w:t>có</w:t>
       </w:r>
       <w:proofErr w:type="spellEnd"/>
@@ -6060,6 +6041,452 @@
       <w:r>
         <w:t>:</w:t>
       </w:r>
+    </w:p>
+    <w:tbl>
+      <w:tblPr>
+        <w:tblStyle w:val="TableGrid"/>
+        <w:tblW w:w="0" w:type="auto"/>
+        <w:tblLook w:val="04A0" w:firstRow="1" w:lastRow="0" w:firstColumn="1" w:lastColumn="0" w:noHBand="0" w:noVBand="1"/>
+      </w:tblPr>
+      <w:tblGrid>
+        <w:gridCol w:w="2374"/>
+        <w:gridCol w:w="2354"/>
+        <w:gridCol w:w="2423"/>
+        <w:gridCol w:w="2199"/>
+      </w:tblGrid>
+      <w:tr>
+        <w:tc>
+          <w:tcPr>
+            <w:tcW w:w="2374" w:type="dxa"/>
+          </w:tcPr>
+          <w:p>
+            <w:proofErr w:type="spellStart"/>
+            <w:r>
+              <w:t>Kích</w:t>
+            </w:r>
+            <w:proofErr w:type="spellEnd"/>
+            <w:r>
+              <w:t xml:space="preserve"> </w:t>
+            </w:r>
+            <w:proofErr w:type="spellStart"/>
+            <w:r>
+              <w:t>thước</w:t>
+            </w:r>
+            <w:proofErr w:type="spellEnd"/>
+            <w:r>
+              <w:t xml:space="preserve"> </w:t>
+            </w:r>
+          </w:p>
+        </w:tc>
+        <w:tc>
+          <w:tcPr>
+            <w:tcW w:w="2354" w:type="dxa"/>
+          </w:tcPr>
+          <w:p>
+            <w:proofErr w:type="spellStart"/>
+            <w:r>
+              <w:t>Thời</w:t>
+            </w:r>
+            <w:proofErr w:type="spellEnd"/>
+            <w:r>
+              <w:t xml:space="preserve"> </w:t>
+            </w:r>
+            <w:proofErr w:type="spellStart"/>
+            <w:r>
+              <w:t>gian</w:t>
+            </w:r>
+            <w:proofErr w:type="spellEnd"/>
+            <w:r>
+              <w:t xml:space="preserve"> </w:t>
+            </w:r>
+            <w:proofErr w:type="spellStart"/>
+            <w:r>
+              <w:t>trung</w:t>
+            </w:r>
+            <w:proofErr w:type="spellEnd"/>
+            <w:r>
+              <w:t xml:space="preserve"> </w:t>
+            </w:r>
+            <w:proofErr w:type="spellStart"/>
+            <w:r>
+              <w:t>bình</w:t>
+            </w:r>
+            <w:proofErr w:type="spellEnd"/>
+            <w:r>
+              <w:t xml:space="preserve"> </w:t>
+            </w:r>
+          </w:p>
+        </w:tc>
+        <w:tc>
+          <w:tcPr>
+            <w:tcW w:w="2423" w:type="dxa"/>
+          </w:tcPr>
+          <w:p>
+            <w:proofErr w:type="spellStart"/>
+            <w:r>
+              <w:t>Bộ</w:t>
+            </w:r>
+            <w:proofErr w:type="spellEnd"/>
+            <w:r>
+              <w:t xml:space="preserve"> </w:t>
+            </w:r>
+            <w:proofErr w:type="spellStart"/>
+            <w:r>
+              <w:t>nhớ</w:t>
+            </w:r>
+            <w:proofErr w:type="spellEnd"/>
+            <w:r>
+              <w:t xml:space="preserve"> </w:t>
+            </w:r>
+            <w:proofErr w:type="spellStart"/>
+            <w:r>
+              <w:t>chiếm</w:t>
+            </w:r>
+            <w:proofErr w:type="spellEnd"/>
+            <w:r>
+              <w:t xml:space="preserve"> </w:t>
+            </w:r>
+            <w:proofErr w:type="spellStart"/>
+            <w:r>
+              <w:t>dụng</w:t>
+            </w:r>
+            <w:proofErr w:type="spellEnd"/>
+            <w:r>
+              <w:t xml:space="preserve"> </w:t>
+            </w:r>
+            <w:proofErr w:type="spellStart"/>
+            <w:r>
+              <w:t>trung</w:t>
+            </w:r>
+            <w:proofErr w:type="spellEnd"/>
+            <w:r>
+              <w:t xml:space="preserve"> </w:t>
+            </w:r>
+            <w:proofErr w:type="spellStart"/>
+            <w:r>
+              <w:t>bình</w:t>
+            </w:r>
+            <w:proofErr w:type="spellEnd"/>
+          </w:p>
+        </w:tc>
+        <w:tc>
+          <w:tcPr>
+            <w:tcW w:w="2199" w:type="dxa"/>
+          </w:tcPr>
+          <w:p>
+            <w:proofErr w:type="spellStart"/>
+            <w:r>
+              <w:t>Số</w:t>
+            </w:r>
+            <w:proofErr w:type="spellEnd"/>
+            <w:r>
+              <w:t xml:space="preserve"> </w:t>
+            </w:r>
+            <w:proofErr w:type="spellStart"/>
+            <w:r>
+              <w:t>lương</w:t>
+            </w:r>
+            <w:proofErr w:type="spellEnd"/>
+            <w:r>
+              <w:t xml:space="preserve"> ma </w:t>
+            </w:r>
+            <w:proofErr w:type="spellStart"/>
+            <w:r>
+              <w:t>trận</w:t>
+            </w:r>
+            <w:proofErr w:type="spellEnd"/>
+            <w:r>
+              <w:t xml:space="preserve"> </w:t>
+            </w:r>
+            <w:proofErr w:type="spellStart"/>
+            <w:r>
+              <w:t>khả</w:t>
+            </w:r>
+            <w:proofErr w:type="spellEnd"/>
+            <w:r>
+              <w:t xml:space="preserve"> </w:t>
+            </w:r>
+            <w:proofErr w:type="spellStart"/>
+            <w:r>
+              <w:t>dĩ</w:t>
+            </w:r>
+            <w:proofErr w:type="spellEnd"/>
+            <w:r>
+              <w:t xml:space="preserve"> (</w:t>
+            </w:r>
+            <m:oMath>
+              <m:sSup>
+                <m:sSupPr>
+                  <m:ctrlPr>
+                    <w:rPr>
+                      <w:rFonts w:ascii="Cambria Math" w:hAnsi="Cambria Math"/>
+                      <w:i/>
+                    </w:rPr>
+                  </m:ctrlPr>
+                </m:sSupPr>
+                <m:e>
+                  <m:r>
+                    <w:rPr>
+                      <w:rFonts w:ascii="Cambria Math" w:hAnsi="Cambria Math"/>
+                    </w:rPr>
+                    <m:t>2</m:t>
+                  </m:r>
+                </m:e>
+                <m:sup>
+                  <m:sSup>
+                    <m:sSupPr>
+                      <m:ctrlPr>
+                        <w:rPr>
+                          <w:rFonts w:ascii="Cambria Math" w:hAnsi="Cambria Math"/>
+                          <w:i/>
+                        </w:rPr>
+                      </m:ctrlPr>
+                    </m:sSupPr>
+                    <m:e>
+                      <m:r>
+                        <w:rPr>
+                          <w:rFonts w:ascii="Cambria Math" w:hAnsi="Cambria Math"/>
+                        </w:rPr>
+                        <m:t>n</m:t>
+                      </m:r>
+                    </m:e>
+                    <m:sup>
+                      <m:r>
+                        <w:rPr>
+                          <w:rFonts w:ascii="Cambria Math" w:hAnsi="Cambria Math"/>
+                        </w:rPr>
+                        <m:t>2</m:t>
+                      </m:r>
+                    </m:sup>
+                  </m:sSup>
+                </m:sup>
+              </m:sSup>
+              <m:r>
+                <w:rPr>
+                  <w:rFonts w:ascii="Cambria Math" w:hAnsi="Cambria Math"/>
+                </w:rPr>
+                <m:t>)</m:t>
+              </m:r>
+            </m:oMath>
+          </w:p>
+        </w:tc>
+      </w:tr>
+      <w:tr>
+        <w:tc>
+          <w:tcPr>
+            <w:tcW w:w="2374" w:type="dxa"/>
+          </w:tcPr>
+          <w:p>
+            <w:r>
+              <w:t>2x2</w:t>
+            </w:r>
+          </w:p>
+        </w:tc>
+        <w:tc>
+          <w:tcPr>
+            <w:tcW w:w="2354" w:type="dxa"/>
+          </w:tcPr>
+          <w:p>
+            <w:r>
+              <w:t xml:space="preserve">1 </w:t>
+            </w:r>
+            <w:proofErr w:type="spellStart"/>
+            <w:r>
+              <w:t>ms</w:t>
+            </w:r>
+            <w:proofErr w:type="spellEnd"/>
+          </w:p>
+        </w:tc>
+        <w:tc>
+          <w:tcPr>
+            <w:tcW w:w="2423" w:type="dxa"/>
+          </w:tcPr>
+          <w:p>
+            <w:r>
+              <w:t xml:space="preserve">10 </w:t>
+            </w:r>
+            <w:proofErr w:type="spellStart"/>
+            <w:r>
+              <w:t>Kb</w:t>
+            </w:r>
+            <w:proofErr w:type="spellEnd"/>
+          </w:p>
+        </w:tc>
+        <w:tc>
+          <w:tcPr>
+            <w:tcW w:w="2199" w:type="dxa"/>
+          </w:tcPr>
+          <w:p>
+            <w:r>
+              <w:t>16</w:t>
+            </w:r>
+          </w:p>
+        </w:tc>
+      </w:tr>
+      <w:tr>
+        <w:tc>
+          <w:tcPr>
+            <w:tcW w:w="2374" w:type="dxa"/>
+          </w:tcPr>
+          <w:p>
+            <w:r>
+              <w:t>3x3</w:t>
+            </w:r>
+          </w:p>
+        </w:tc>
+        <w:tc>
+          <w:tcPr>
+            <w:tcW w:w="2354" w:type="dxa"/>
+          </w:tcPr>
+          <w:p>
+            <w:r>
+              <w:t xml:space="preserve">3.75 </w:t>
+            </w:r>
+            <w:proofErr w:type="spellStart"/>
+            <w:r>
+              <w:t>ms</w:t>
+            </w:r>
+            <w:proofErr w:type="spellEnd"/>
+          </w:p>
+        </w:tc>
+        <w:tc>
+          <w:tcPr>
+            <w:tcW w:w="2423" w:type="dxa"/>
+          </w:tcPr>
+          <w:p>
+            <w:r>
+              <w:t xml:space="preserve">20 </w:t>
+            </w:r>
+            <w:proofErr w:type="spellStart"/>
+            <w:r>
+              <w:t>Kb</w:t>
+            </w:r>
+            <w:proofErr w:type="spellEnd"/>
+          </w:p>
+        </w:tc>
+        <w:tc>
+          <w:tcPr>
+            <w:tcW w:w="2199" w:type="dxa"/>
+          </w:tcPr>
+          <w:p>
+            <w:r>
+              <w:t>512</w:t>
+            </w:r>
+          </w:p>
+        </w:tc>
+      </w:tr>
+      <w:tr>
+        <w:tc>
+          <w:tcPr>
+            <w:tcW w:w="2374" w:type="dxa"/>
+          </w:tcPr>
+          <w:p>
+            <w:r>
+              <w:t>4x4</w:t>
+            </w:r>
+          </w:p>
+        </w:tc>
+        <w:tc>
+          <w:tcPr>
+            <w:tcW w:w="2354" w:type="dxa"/>
+          </w:tcPr>
+          <w:p>
+            <w:r>
+              <w:t>0.</w:t>
+            </w:r>
+            <w:r>
+              <w:t xml:space="preserve">11 </w:t>
+            </w:r>
+            <w:r>
+              <w:t>s</w:t>
+            </w:r>
+          </w:p>
+        </w:tc>
+        <w:tc>
+          <w:tcPr>
+            <w:tcW w:w="2423" w:type="dxa"/>
+          </w:tcPr>
+          <w:p>
+            <w:r>
+              <w:t xml:space="preserve">429 </w:t>
+            </w:r>
+            <w:proofErr w:type="spellStart"/>
+            <w:r>
+              <w:t>Kb</w:t>
+            </w:r>
+            <w:proofErr w:type="spellEnd"/>
+          </w:p>
+        </w:tc>
+        <w:tc>
+          <w:tcPr>
+            <w:tcW w:w="2199" w:type="dxa"/>
+          </w:tcPr>
+          <w:p>
+            <w:r>
+              <w:t>65,536</w:t>
+            </w:r>
+          </w:p>
+        </w:tc>
+      </w:tr>
+      <w:tr>
+        <w:tc>
+          <w:tcPr>
+            <w:tcW w:w="2374" w:type="dxa"/>
+          </w:tcPr>
+          <w:p>
+            <w:r>
+              <w:t>5x5</w:t>
+            </w:r>
+          </w:p>
+        </w:tc>
+        <w:tc>
+          <w:tcPr>
+            <w:tcW w:w="2354" w:type="dxa"/>
+          </w:tcPr>
+          <w:p>
+            <w:r>
+              <w:t>5.8</w:t>
+            </w:r>
+            <w:r>
+              <w:t xml:space="preserve"> </w:t>
+            </w:r>
+            <w:r>
+              <w:t>s</w:t>
+            </w:r>
+          </w:p>
+        </w:tc>
+        <w:tc>
+          <w:tcPr>
+            <w:tcW w:w="2423" w:type="dxa"/>
+          </w:tcPr>
+          <w:p>
+            <w:r>
+              <w:t>34,2</w:t>
+            </w:r>
+            <w:r>
+              <w:t xml:space="preserve"> </w:t>
+            </w:r>
+            <w:r>
+              <w:t>Mb</w:t>
+            </w:r>
+          </w:p>
+        </w:tc>
+        <w:tc>
+          <w:tcPr>
+            <w:tcW w:w="2199" w:type="dxa"/>
+          </w:tcPr>
+          <w:p>
+            <w:r>
+              <w:t>33,554,432</w:t>
+            </w:r>
+          </w:p>
+        </w:tc>
+      </w:tr>
+    </w:tbl>
+    <w:p>
+      <w:pPr>
+        <w:ind w:firstLine="720"/>
+      </w:pPr>
     </w:p>
     <w:p>
       <w:pPr>
@@ -6618,7 +7045,7 @@
         <w:rPr>
           <w:rFonts w:eastAsiaTheme="minorEastAsia"/>
         </w:rPr>
-        <w:t xml:space="preserve"> 1x1 </w:t>
+        <w:t xml:space="preserve"> 2x2 </w:t>
       </w:r>
       <w:proofErr w:type="spellStart"/>
       <w:r>
@@ -6632,7 +7059,19 @@
         <w:rPr>
           <w:rFonts w:eastAsiaTheme="minorEastAsia"/>
         </w:rPr>
-        <w:t xml:space="preserve"> 0.002s, 2x2 </w:t>
+        <w:t xml:space="preserve"> 0.00</w:t>
+      </w:r>
+      <w:r>
+        <w:rPr>
+          <w:rFonts w:eastAsiaTheme="minorEastAsia"/>
+        </w:rPr>
+        <w:t>1</w:t>
+      </w:r>
+      <w:r>
+        <w:rPr>
+          <w:rFonts w:eastAsiaTheme="minorEastAsia"/>
+        </w:rPr>
+        <w:t xml:space="preserve">s, 3x3 </w:t>
       </w:r>
       <w:proofErr w:type="spellStart"/>
       <w:r>
@@ -6646,7 +7085,19 @@
         <w:rPr>
           <w:rFonts w:eastAsiaTheme="minorEastAsia"/>
         </w:rPr>
-        <w:t xml:space="preserve"> 0.004s, 3x3 </w:t>
+        <w:t xml:space="preserve"> 0.0</w:t>
+      </w:r>
+      <w:r>
+        <w:rPr>
+          <w:rFonts w:eastAsiaTheme="minorEastAsia"/>
+        </w:rPr>
+        <w:t>03</w:t>
+      </w:r>
+      <w:r>
+        <w:rPr>
+          <w:rFonts w:eastAsiaTheme="minorEastAsia"/>
+        </w:rPr>
+        <w:t xml:space="preserve">s, 5x5 </w:t>
       </w:r>
       <w:proofErr w:type="spellStart"/>
       <w:r>
@@ -6660,35 +7111,15 @@
         <w:rPr>
           <w:rFonts w:eastAsiaTheme="minorEastAsia"/>
         </w:rPr>
-        <w:t xml:space="preserve"> 0.01s, 5x5 </w:t>
-      </w:r>
-      <w:proofErr w:type="spellStart"/>
-      <w:r>
-        <w:rPr>
-          <w:rFonts w:eastAsiaTheme="minorEastAsia"/>
-        </w:rPr>
-        <w:t>là</w:t>
-      </w:r>
-      <w:proofErr w:type="spellEnd"/>
-      <w:r>
-        <w:rPr>
-          <w:rFonts w:eastAsiaTheme="minorEastAsia"/>
-        </w:rPr>
-        <w:t xml:space="preserve"> </w:t>
-      </w:r>
-      <w:r>
-        <w:rPr>
-          <w:rFonts w:eastAsiaTheme="minorEastAsia"/>
-        </w:rPr>
-        <w:t>3</w:t>
-      </w:r>
-      <w:r>
-        <w:rPr>
-          <w:rFonts w:eastAsiaTheme="minorEastAsia"/>
-        </w:rPr>
-        <w:t>-30</w:t>
+        <w:t xml:space="preserve"> </w:t>
       </w:r>
       <w:proofErr w:type="gramStart"/>
+      <w:r>
+        <w:rPr>
+          <w:rFonts w:eastAsiaTheme="minorEastAsia"/>
+        </w:rPr>
+        <w:t>5.8</w:t>
+      </w:r>
       <w:r>
         <w:rPr>
           <w:rFonts w:eastAsiaTheme="minorEastAsia"/>
@@ -7112,14 +7543,14 @@
         <w:rPr>
           <w:rFonts w:eastAsiaTheme="minorEastAsia"/>
         </w:rPr>
-        <w:t xml:space="preserve">node. </w:t>
-      </w:r>
-      <w:proofErr w:type="spellStart"/>
-      <w:r>
-        <w:rPr>
-          <w:rFonts w:eastAsiaTheme="minorEastAsia"/>
-        </w:rPr>
-        <w:t>Khiến</w:t>
+        <w:t>node. Khi</w:t>
+      </w:r>
+      <w:proofErr w:type="spellStart"/>
+      <w:r>
+        <w:rPr>
+          <w:rFonts w:eastAsiaTheme="minorEastAsia"/>
+        </w:rPr>
+        <w:t>ến</w:t>
       </w:r>
       <w:proofErr w:type="spellEnd"/>
       <w:r>
@@ -7434,7 +7865,21 @@
         <w:rPr>
           <w:rFonts w:eastAsiaTheme="minorEastAsia"/>
         </w:rPr>
-        <w:t xml:space="preserve">) như ở 3x3 </w:t>
+        <w:t xml:space="preserve">) </w:t>
+      </w:r>
+      <w:proofErr w:type="spellStart"/>
+      <w:r>
+        <w:rPr>
+          <w:rFonts w:eastAsiaTheme="minorEastAsia"/>
+        </w:rPr>
+        <w:t>như</w:t>
+      </w:r>
+      <w:proofErr w:type="spellEnd"/>
+      <w:r>
+        <w:rPr>
+          <w:rFonts w:eastAsiaTheme="minorEastAsia"/>
+        </w:rPr>
+        <w:t xml:space="preserve"> ở 3x3 </w:t>
       </w:r>
       <w:proofErr w:type="spellStart"/>
       <w:r>
@@ -10687,6 +11132,7 @@
   <w:style w:type="character" w:default="1" w:styleId="DefaultParagraphFont">
     <w:name w:val="Default Paragraph Font"/>
     <w:uiPriority w:val="1"/>
+    <w:semiHidden/>
     <w:unhideWhenUsed/>
   </w:style>
   <w:style w:type="table" w:default="1" w:styleId="TableNormal">

</xml_diff>